<commit_message>
AUTO FROM WORK 08.11.2022 16:21:26,65
</commit_message>
<xml_diff>
--- a/ОШИБКИ.docx
+++ b/ОШИБКИ.docx
@@ -8,7 +8,6 @@
           <w:b/>
         </w:rPr>
       </w:pPr>
-      <w:bookmarkStart w:id="0" w:name="_GoBack"/>
       <w:r>
         <w:rPr>
           <w:b/>
@@ -16,7 +15,6 @@
         <w:t>НАГРЕВ</w:t>
       </w:r>
     </w:p>
-    <w:bookmarkEnd w:id="0"/>
     <w:p/>
     <w:p>
       <w:r>
@@ -599,12 +597,7 @@
     </w:p>
     <w:p>
       <w:r>
-        <w:t xml:space="preserve">мощность определяется не верно - скорее всего считается среднее арифметическое от трех значений, </w:t>
-      </w:r>
-    </w:p>
-    <w:p>
-      <w:r>
-        <w:t xml:space="preserve">а надо </w:t>
+        <w:t xml:space="preserve">мощность определяется не верно - скорее всего считается среднее арифметическое от трех значений, а надо </w:t>
       </w:r>
       <w:proofErr w:type="gramStart"/>
       <w:r>
@@ -617,106 +610,99 @@
     </w:p>
     <w:p>
       <w:r>
-        <w:t xml:space="preserve">Кнопка Отменить - что отменят? -нажали - ничего не отменилось. Каков ее функционал во Вашей задумке? </w:t>
-      </w:r>
-    </w:p>
-    <w:p>
-      <w:r>
-        <w:t>может она не нужна? либо надо продумать ее функционал</w:t>
+        <w:t xml:space="preserve">Кнопка Отменить - что отменят? -нажали - ничего не отменилось. Каков ее функционал во Вашей </w:t>
+      </w:r>
+      <w:bookmarkStart w:id="0" w:name="_GoBack"/>
+      <w:bookmarkEnd w:id="0"/>
+      <w:r>
+        <w:t>задумке? может она не нужна? либо надо продумать ее функционал</w:t>
+      </w:r>
+    </w:p>
+    <w:p>
+      <w:r>
+        <w:t xml:space="preserve">Еще нужно будет дорабатывать функционал этого </w:t>
+      </w:r>
+      <w:proofErr w:type="gramStart"/>
+      <w:r>
+        <w:t>окна :Короткое</w:t>
+      </w:r>
+      <w:proofErr w:type="gramEnd"/>
+      <w:r>
+        <w:t>.</w:t>
+      </w:r>
+    </w:p>
+    <w:p>
+      <w:pPr>
+        <w:rPr>
+          <w:b/>
+        </w:rPr>
+      </w:pPr>
+      <w:r>
+        <w:rPr>
+          <w:b/>
+        </w:rPr>
+        <w:t>Рабочая:</w:t>
+      </w:r>
+    </w:p>
+    <w:p>
+      <w:r>
+        <w:t xml:space="preserve">в правом верхнем окне реальные показания напряжения и </w:t>
+      </w:r>
+      <w:proofErr w:type="gramStart"/>
+      <w:r>
+        <w:t>мощности ,</w:t>
+      </w:r>
+      <w:proofErr w:type="gramEnd"/>
+      <w:r>
+        <w:t xml:space="preserve"> устанавливаемые, должны либо быть красными, если не достигли нормы, либо зелеными , если попали в допуск.</w:t>
+      </w:r>
+    </w:p>
+    <w:p>
+      <w:r>
+        <w:t xml:space="preserve">и так должно быть во всех окнах, где устанавливаем параметры испытаний по допуску -Важно для </w:t>
+      </w:r>
+      <w:proofErr w:type="gramStart"/>
+      <w:r>
+        <w:t>испытателя ,</w:t>
+      </w:r>
+      <w:proofErr w:type="gramEnd"/>
+    </w:p>
+    <w:p>
+      <w:r>
+        <w:t xml:space="preserve"> чтобы было видно реальные цифры показаний и цветовая индикация попадания </w:t>
+      </w:r>
+      <w:proofErr w:type="gramStart"/>
+      <w:r>
+        <w:t>в  допуск</w:t>
+      </w:r>
+      <w:proofErr w:type="gramEnd"/>
+      <w:r>
+        <w:t>.</w:t>
+      </w:r>
+    </w:p>
+    <w:p>
+      <w:r>
+        <w:t>Отчет:</w:t>
+      </w:r>
+    </w:p>
+    <w:p>
+      <w:r>
+        <w:t>холостой ход не делали, короткое на 380 не делали - но цифры в отчете есть</w:t>
+      </w:r>
+      <w:r>
+        <w:t xml:space="preserve"> </w:t>
+      </w:r>
+      <w:r>
+        <w:rPr>
+          <w:b/>
+          <w:color w:val="FF0000"/>
+        </w:rPr>
+        <w:t>------------------------вопрос – у меня нету</w:t>
       </w:r>
     </w:p>
     <w:p/>
     <w:p>
       <w:r>
-        <w:t xml:space="preserve">Еще нужно будет дорабатывать функционал этого </w:t>
-      </w:r>
-      <w:proofErr w:type="gramStart"/>
-      <w:r>
-        <w:t>окна :Короткое</w:t>
-      </w:r>
-      <w:proofErr w:type="gramEnd"/>
-      <w:r>
-        <w:t>.</w:t>
-      </w:r>
-    </w:p>
-    <w:p>
-      <w:r>
-        <w:t>Рабочая:</w:t>
-      </w:r>
-    </w:p>
-    <w:p>
-      <w:r>
-        <w:t xml:space="preserve">в правом верхнем окне реальные показания напряжения и </w:t>
-      </w:r>
-      <w:proofErr w:type="gramStart"/>
-      <w:r>
-        <w:t>мощности ,</w:t>
-      </w:r>
-      <w:proofErr w:type="gramEnd"/>
-      <w:r>
-        <w:t xml:space="preserve"> устанавливаемые, </w:t>
-      </w:r>
-    </w:p>
-    <w:p>
-      <w:r>
-        <w:t xml:space="preserve">должны либо быть красными, если не достигли нормы, либо </w:t>
-      </w:r>
-      <w:proofErr w:type="gramStart"/>
-      <w:r>
-        <w:t>зелеными ,</w:t>
-      </w:r>
-      <w:proofErr w:type="gramEnd"/>
-      <w:r>
-        <w:t xml:space="preserve"> если попали в допуск.</w:t>
-      </w:r>
-    </w:p>
-    <w:p>
-      <w:r>
-        <w:t xml:space="preserve">и так должно быть во всех окнах, где устанавливаем параметры испытаний по допуску -Важно для </w:t>
-      </w:r>
-      <w:proofErr w:type="gramStart"/>
-      <w:r>
-        <w:t>испытателя ,</w:t>
-      </w:r>
-      <w:proofErr w:type="gramEnd"/>
-    </w:p>
-    <w:p>
-      <w:r>
-        <w:t xml:space="preserve"> чтобы было видно реальные цифры показаний и цветовая индикация попадания </w:t>
-      </w:r>
-      <w:proofErr w:type="gramStart"/>
-      <w:r>
-        <w:t>в  допуск</w:t>
-      </w:r>
-      <w:proofErr w:type="gramEnd"/>
-      <w:r>
-        <w:t>.</w:t>
-      </w:r>
-    </w:p>
-    <w:p>
-      <w:r>
-        <w:t>Отчет:</w:t>
-      </w:r>
-    </w:p>
-    <w:p>
-      <w:r>
-        <w:t>холостой ход не делали, короткое на 380 не делали - но цифры в отчете есть</w:t>
-      </w:r>
-      <w:r>
-        <w:t xml:space="preserve"> </w:t>
-      </w:r>
-      <w:r>
-        <w:rPr>
-          <w:b/>
-          <w:color w:val="FF0000"/>
-        </w:rPr>
-        <w:t>------------------------вопрос – у меня нету</w:t>
-      </w:r>
-    </w:p>
-    <w:p/>
-    <w:p>
-      <w:r>
-        <w:lastRenderedPageBreak/>
         <w:t xml:space="preserve">масса, шум, </w:t>
       </w:r>
       <w:proofErr w:type="spellStart"/>

</xml_diff>